<commit_message>
báo cáo thực tập buổi 10
</commit_message>
<xml_diff>
--- a/Thực tập doanh nghiệp hè 2024/Báo cáo thực tập buổi 10_T208072024.docx
+++ b/Thực tập doanh nghiệp hè 2024/Báo cáo thực tập buổi 10_T208072024.docx
@@ -208,10 +208,10 @@
     <w:p>
       <w:r>
         <w:drawing>
-          <wp:inline distT="0" distB="0" distL="0" distR="0" wp14:anchorId="4B540806" wp14:editId="718A45F2">
-            <wp:extent cx="4268056" cy="4774019"/>
-            <wp:effectExtent l="0" t="0" r="0" b="7620"/>
-            <wp:docPr id="1" name="Picture 1"/>
+          <wp:inline distT="0" distB="0" distL="0" distR="0" wp14:anchorId="7E31999C" wp14:editId="4FDEE64A">
+            <wp:extent cx="5068007" cy="1324160"/>
+            <wp:effectExtent l="0" t="0" r="0" b="9525"/>
+            <wp:docPr id="2" name="Picture 2"/>
             <wp:cNvGraphicFramePr>
               <a:graphicFrameLocks xmlns:a="http://schemas.openxmlformats.org/drawingml/2006/main" noChangeAspect="1"/>
             </wp:cNvGraphicFramePr>
@@ -231,7 +231,7 @@
                   <pic:spPr>
                     <a:xfrm>
                       <a:off x="0" y="0"/>
-                      <a:ext cx="4272357" cy="4778830"/>
+                      <a:ext cx="5068007" cy="1324160"/>
                     </a:xfrm>
                     <a:prstGeom prst="rect">
                       <a:avLst/>
@@ -244,8 +244,66 @@
         </w:drawing>
       </w:r>
     </w:p>
+    <w:p/>
+    <w:p>
+      <w:r>
+        <w:drawing>
+          <wp:inline distT="0" distB="0" distL="0" distR="0" wp14:anchorId="3B5C6D47" wp14:editId="63D912A9">
+            <wp:extent cx="5163271" cy="2124371"/>
+            <wp:effectExtent l="0" t="0" r="0" b="9525"/>
+            <wp:docPr id="1" name="Picture 1"/>
+            <wp:cNvGraphicFramePr>
+              <a:graphicFrameLocks xmlns:a="http://schemas.openxmlformats.org/drawingml/2006/main" noChangeAspect="1"/>
+            </wp:cNvGraphicFramePr>
+            <a:graphic xmlns:a="http://schemas.openxmlformats.org/drawingml/2006/main">
+              <a:graphicData uri="http://schemas.openxmlformats.org/drawingml/2006/picture">
+                <pic:pic xmlns:pic="http://schemas.openxmlformats.org/drawingml/2006/picture">
+                  <pic:nvPicPr>
+                    <pic:cNvPr id="1" name=""/>
+                    <pic:cNvPicPr/>
+                  </pic:nvPicPr>
+                  <pic:blipFill>
+                    <a:blip r:embed="rId8"/>
+                    <a:stretch>
+                      <a:fillRect/>
+                    </a:stretch>
+                  </pic:blipFill>
+                  <pic:spPr>
+                    <a:xfrm>
+                      <a:off x="0" y="0"/>
+                      <a:ext cx="5163271" cy="2124371"/>
+                    </a:xfrm>
+                    <a:prstGeom prst="rect">
+                      <a:avLst/>
+                    </a:prstGeom>
+                  </pic:spPr>
+                </pic:pic>
+              </a:graphicData>
+            </a:graphic>
+          </wp:inline>
+        </w:drawing>
+      </w:r>
+    </w:p>
+    <w:p/>
+    <w:p/>
+    <w:p>
+      <w:pPr>
+        <w:tabs>
+          <w:tab w:val="left" w:pos="954"/>
+        </w:tabs>
+      </w:pPr>
+      <w:r>
+        <w:tab/>
+      </w:r>
+      <w:r>
+        <w:br w:type="textWrapping" w:clear="all"/>
+      </w:r>
+      <w:r>
+        <w:br w:type="textWrapping" w:clear="all"/>
+      </w:r>
+    </w:p>
     <w:sectPr>
-      <w:headerReference w:type="default" r:id="rId8"/>
+      <w:headerReference w:type="default" r:id="rId9"/>
       <w:pgSz w:w="11906" w:h="16838"/>
       <w:pgMar w:top="1440" w:right="1440" w:bottom="1440" w:left="1440" w:header="708" w:footer="708" w:gutter="0"/>
       <w:cols w:space="708"/>

</xml_diff>

<commit_message>
sửa margin section header
</commit_message>
<xml_diff>
--- a/Thực tập doanh nghiệp hè 2024/Báo cáo thực tập buổi 10_T208072024.docx
+++ b/Thực tập doanh nghiệp hè 2024/Báo cáo thực tập buổi 10_T208072024.docx
@@ -6,8 +6,45 @@
       <w:pPr>
         <w:pStyle w:val="Title"/>
       </w:pPr>
-      <w:r>
-        <w:t xml:space="preserve">Báo cáo thực tập buổi </w:t>
+      <w:proofErr w:type="spellStart"/>
+      <w:r>
+        <w:t>Báo</w:t>
+      </w:r>
+      <w:proofErr w:type="spellEnd"/>
+      <w:r>
+        <w:t xml:space="preserve"> </w:t>
+      </w:r>
+      <w:proofErr w:type="spellStart"/>
+      <w:r>
+        <w:t>cáo</w:t>
+      </w:r>
+      <w:proofErr w:type="spellEnd"/>
+      <w:r>
+        <w:t xml:space="preserve"> </w:t>
+      </w:r>
+      <w:proofErr w:type="spellStart"/>
+      <w:r>
+        <w:t>thực</w:t>
+      </w:r>
+      <w:proofErr w:type="spellEnd"/>
+      <w:r>
+        <w:t xml:space="preserve"> </w:t>
+      </w:r>
+      <w:proofErr w:type="spellStart"/>
+      <w:r>
+        <w:t>tập</w:t>
+      </w:r>
+      <w:proofErr w:type="spellEnd"/>
+      <w:r>
+        <w:t xml:space="preserve"> </w:t>
+      </w:r>
+      <w:proofErr w:type="spellStart"/>
+      <w:r>
+        <w:t>buổi</w:t>
+      </w:r>
+      <w:proofErr w:type="spellEnd"/>
+      <w:r>
+        <w:t xml:space="preserve"> </w:t>
       </w:r>
       <w:r>
         <w:t>10</w:t>
@@ -20,9 +57,11 @@
           <w:lang w:val="vi-VN"/>
         </w:rPr>
       </w:pPr>
+      <w:proofErr w:type="spellStart"/>
       <w:r>
         <w:t>Thiết</w:t>
       </w:r>
+      <w:proofErr w:type="spellEnd"/>
       <w:r>
         <w:rPr>
           <w:lang w:val="vi-VN"/>
@@ -35,8 +74,29 @@
         <w:pStyle w:val="Heading1"/>
       </w:pPr>
       <w:r>
-        <w:t>Giao tiếp công việc</w:t>
-      </w:r>
+        <w:t xml:space="preserve">Giao </w:t>
+      </w:r>
+      <w:proofErr w:type="spellStart"/>
+      <w:r>
+        <w:t>tiếp</w:t>
+      </w:r>
+      <w:proofErr w:type="spellEnd"/>
+      <w:r>
+        <w:t xml:space="preserve"> </w:t>
+      </w:r>
+      <w:proofErr w:type="spellStart"/>
+      <w:r>
+        <w:t>công</w:t>
+      </w:r>
+      <w:proofErr w:type="spellEnd"/>
+      <w:r>
+        <w:t xml:space="preserve"> </w:t>
+      </w:r>
+      <w:proofErr w:type="spellStart"/>
+      <w:r>
+        <w:t>việc</w:t>
+      </w:r>
+      <w:proofErr w:type="spellEnd"/>
     </w:p>
     <w:p>
       <w:pPr>
@@ -46,18 +106,22 @@
           <w:numId w:val="1"/>
         </w:numPr>
       </w:pPr>
+      <w:proofErr w:type="spellStart"/>
       <w:r>
         <w:t>Gửi</w:t>
       </w:r>
+      <w:proofErr w:type="spellEnd"/>
       <w:r>
         <w:rPr>
           <w:lang w:val="vi-VN"/>
         </w:rPr>
         <w:t xml:space="preserve"> tin nhắn về </w:t>
       </w:r>
+      <w:proofErr w:type="spellStart"/>
       <w:r>
         <w:t>công</w:t>
       </w:r>
+      <w:proofErr w:type="spellEnd"/>
       <w:r>
         <w:rPr>
           <w:lang w:val="vi-VN"/>
@@ -84,9 +148,35 @@
       <w:pPr>
         <w:pStyle w:val="Heading1"/>
       </w:pPr>
-      <w:r>
-        <w:t>Thực hiện công việc</w:t>
-      </w:r>
+      <w:proofErr w:type="spellStart"/>
+      <w:r>
+        <w:t>Thực</w:t>
+      </w:r>
+      <w:proofErr w:type="spellEnd"/>
+      <w:r>
+        <w:t xml:space="preserve"> </w:t>
+      </w:r>
+      <w:proofErr w:type="spellStart"/>
+      <w:r>
+        <w:t>hiện</w:t>
+      </w:r>
+      <w:proofErr w:type="spellEnd"/>
+      <w:r>
+        <w:t xml:space="preserve"> </w:t>
+      </w:r>
+      <w:proofErr w:type="spellStart"/>
+      <w:r>
+        <w:t>công</w:t>
+      </w:r>
+      <w:proofErr w:type="spellEnd"/>
+      <w:r>
+        <w:t xml:space="preserve"> </w:t>
+      </w:r>
+      <w:proofErr w:type="spellStart"/>
+      <w:r>
+        <w:t>việc</w:t>
+      </w:r>
+      <w:proofErr w:type="spellEnd"/>
     </w:p>
     <w:p>
       <w:pPr>
@@ -96,9 +186,11 @@
           <w:numId w:val="2"/>
         </w:numPr>
       </w:pPr>
+      <w:proofErr w:type="spellStart"/>
       <w:r>
         <w:t>Chỉnh</w:t>
       </w:r>
+      <w:proofErr w:type="spellEnd"/>
       <w:r>
         <w:rPr>
           <w:lang w:val="vi-VN"/>
@@ -118,7 +210,19 @@
         <w:rPr>
           <w:lang w:val="vi-VN"/>
         </w:rPr>
-        <w:t>Thêm logo ở thanh navbar khi hiển thị trên mobile và ẩn đi khi ở desktop</w:t>
+        <w:t>Thêm logo</w:t>
+      </w:r>
+      <w:r>
+        <w:rPr>
+          <w:lang w:val="vi-VN"/>
+        </w:rPr>
+        <w:t xml:space="preserve">, search </w:t>
+      </w:r>
+      <w:r>
+        <w:rPr>
+          <w:lang w:val="vi-VN"/>
+        </w:rPr>
+        <w:t>ở thanh navbar khi hiển thị trên mobile và ẩn đi khi ở desktop</w:t>
       </w:r>
     </w:p>
     <w:p>
@@ -133,7 +237,13 @@
         <w:rPr>
           <w:lang w:val="vi-VN"/>
         </w:rPr>
-        <w:t>Sản phẩm và các danh mục nổi bật hiển thị 2 sản phẩm</w:t>
+        <w:t xml:space="preserve">Sản phẩm và các danh mục nổi bật hiển thị </w:t>
+      </w:r>
+      <w:r>
+        <w:rPr>
+          <w:lang w:val="vi-VN"/>
+        </w:rPr>
+        <w:t>hai cột</w:t>
       </w:r>
     </w:p>
     <w:p>
@@ -159,9 +269,27 @@
           <w:numId w:val="2"/>
         </w:numPr>
       </w:pPr>
-      <w:r>
-        <w:t>Chụp màn hình</w:t>
-      </w:r>
+      <w:proofErr w:type="spellStart"/>
+      <w:r>
+        <w:t>Chụp</w:t>
+      </w:r>
+      <w:proofErr w:type="spellEnd"/>
+      <w:r>
+        <w:t xml:space="preserve"> </w:t>
+      </w:r>
+      <w:proofErr w:type="spellStart"/>
+      <w:r>
+        <w:t>màn</w:t>
+      </w:r>
+      <w:proofErr w:type="spellEnd"/>
+      <w:r>
+        <w:t xml:space="preserve"> </w:t>
+      </w:r>
+      <w:proofErr w:type="spellStart"/>
+      <w:r>
+        <w:t>hình</w:t>
+      </w:r>
+      <w:proofErr w:type="spellEnd"/>
       <w:r>
         <w:rPr>
           <w:lang w:val="vi-VN"/>
@@ -178,16 +306,95 @@
         </w:numPr>
       </w:pPr>
       <w:r>
-        <w:t>Thông báo kết quả với người hướng dẫn</w:t>
-      </w:r>
+        <w:t xml:space="preserve">Thông </w:t>
+      </w:r>
+      <w:proofErr w:type="spellStart"/>
+      <w:r>
+        <w:t>báo</w:t>
+      </w:r>
+      <w:proofErr w:type="spellEnd"/>
+      <w:r>
+        <w:t xml:space="preserve"> </w:t>
+      </w:r>
+      <w:proofErr w:type="spellStart"/>
+      <w:r>
+        <w:t>kết</w:t>
+      </w:r>
+      <w:proofErr w:type="spellEnd"/>
+      <w:r>
+        <w:t xml:space="preserve"> </w:t>
+      </w:r>
+      <w:proofErr w:type="spellStart"/>
+      <w:r>
+        <w:t>quả</w:t>
+      </w:r>
+      <w:proofErr w:type="spellEnd"/>
+      <w:r>
+        <w:t xml:space="preserve"> </w:t>
+      </w:r>
+      <w:proofErr w:type="spellStart"/>
+      <w:r>
+        <w:t>với</w:t>
+      </w:r>
+      <w:proofErr w:type="spellEnd"/>
+      <w:r>
+        <w:t xml:space="preserve"> </w:t>
+      </w:r>
+      <w:proofErr w:type="spellStart"/>
+      <w:r>
+        <w:t>người</w:t>
+      </w:r>
+      <w:proofErr w:type="spellEnd"/>
+      <w:r>
+        <w:t xml:space="preserve"> </w:t>
+      </w:r>
+      <w:proofErr w:type="spellStart"/>
+      <w:r>
+        <w:t>hướng</w:t>
+      </w:r>
+      <w:proofErr w:type="spellEnd"/>
+      <w:r>
+        <w:t xml:space="preserve"> </w:t>
+      </w:r>
+      <w:proofErr w:type="spellStart"/>
+      <w:r>
+        <w:t>dẫn</w:t>
+      </w:r>
+      <w:proofErr w:type="spellEnd"/>
     </w:p>
     <w:p>
       <w:pPr>
         <w:pStyle w:val="Heading1"/>
       </w:pPr>
-      <w:r>
-        <w:t>Kết quả công việc</w:t>
-      </w:r>
+      <w:proofErr w:type="spellStart"/>
+      <w:r>
+        <w:t>Kết</w:t>
+      </w:r>
+      <w:proofErr w:type="spellEnd"/>
+      <w:r>
+        <w:t xml:space="preserve"> </w:t>
+      </w:r>
+      <w:proofErr w:type="spellStart"/>
+      <w:r>
+        <w:t>quả</w:t>
+      </w:r>
+      <w:proofErr w:type="spellEnd"/>
+      <w:r>
+        <w:t xml:space="preserve"> </w:t>
+      </w:r>
+      <w:proofErr w:type="spellStart"/>
+      <w:r>
+        <w:t>công</w:t>
+      </w:r>
+      <w:proofErr w:type="spellEnd"/>
+      <w:r>
+        <w:t xml:space="preserve"> </w:t>
+      </w:r>
+      <w:proofErr w:type="spellStart"/>
+      <w:r>
+        <w:t>việc</w:t>
+      </w:r>
+      <w:proofErr w:type="spellEnd"/>
     </w:p>
     <w:p>
       <w:pPr>
@@ -207,6 +414,163 @@
     </w:p>
     <w:p>
       <w:r>
+        <w:rPr>
+          <w:noProof/>
+        </w:rPr>
+        <mc:AlternateContent>
+          <mc:Choice Requires="wps">
+            <w:drawing>
+              <wp:anchor distT="0" distB="0" distL="114300" distR="114300" simplePos="0" relativeHeight="251660288" behindDoc="0" locked="0" layoutInCell="1" allowOverlap="1" wp14:anchorId="5A1FBFA1" wp14:editId="07B0AFF9">
+                <wp:simplePos x="0" y="0"/>
+                <wp:positionH relativeFrom="column">
+                  <wp:posOffset>2424222</wp:posOffset>
+                </wp:positionH>
+                <wp:positionV relativeFrom="paragraph">
+                  <wp:posOffset>1247347</wp:posOffset>
+                </wp:positionV>
+                <wp:extent cx="119085" cy="1254642"/>
+                <wp:effectExtent l="57150" t="0" r="33655" b="60325"/>
+                <wp:wrapNone/>
+                <wp:docPr id="5" name="Straight Arrow Connector 5"/>
+                <wp:cNvGraphicFramePr/>
+                <a:graphic xmlns:a="http://schemas.openxmlformats.org/drawingml/2006/main">
+                  <a:graphicData uri="http://schemas.microsoft.com/office/word/2010/wordprocessingShape">
+                    <wps:wsp>
+                      <wps:cNvCnPr/>
+                      <wps:spPr>
+                        <a:xfrm flipH="1">
+                          <a:off x="0" y="0"/>
+                          <a:ext cx="119085" cy="1254642"/>
+                        </a:xfrm>
+                        <a:prstGeom prst="straightConnector1">
+                          <a:avLst/>
+                        </a:prstGeom>
+                        <a:ln>
+                          <a:tailEnd type="triangle"/>
+                        </a:ln>
+                      </wps:spPr>
+                      <wps:style>
+                        <a:lnRef idx="1">
+                          <a:schemeClr val="accent1"/>
+                        </a:lnRef>
+                        <a:fillRef idx="0">
+                          <a:schemeClr val="accent1"/>
+                        </a:fillRef>
+                        <a:effectRef idx="0">
+                          <a:schemeClr val="accent1"/>
+                        </a:effectRef>
+                        <a:fontRef idx="minor">
+                          <a:schemeClr val="tx1"/>
+                        </a:fontRef>
+                      </wps:style>
+                      <wps:bodyPr/>
+                    </wps:wsp>
+                  </a:graphicData>
+                </a:graphic>
+                <wp14:sizeRelH relativeFrom="margin">
+                  <wp14:pctWidth>0</wp14:pctWidth>
+                </wp14:sizeRelH>
+                <wp14:sizeRelV relativeFrom="margin">
+                  <wp14:pctHeight>0</wp14:pctHeight>
+                </wp14:sizeRelV>
+              </wp:anchor>
+            </w:drawing>
+          </mc:Choice>
+          <mc:Fallback>
+            <w:pict>
+              <v:shapetype w14:anchorId="1DD671EF" id="_x0000_t32" coordsize="21600,21600" o:spt="32" o:oned="t" path="m,l21600,21600e" filled="f">
+                <v:path arrowok="t" fillok="f" o:connecttype="none"/>
+                <o:lock v:ext="edit" shapetype="t"/>
+              </v:shapetype>
+              <v:shape id="Straight Arrow Connector 5" o:spid="_x0000_s1026" type="#_x0000_t32" style="position:absolute;margin-left:190.9pt;margin-top:98.2pt;width:9.4pt;height:98.8pt;flip:x;z-index:251660288;visibility:visible;mso-wrap-style:square;mso-width-percent:0;mso-height-percent:0;mso-wrap-distance-left:9pt;mso-wrap-distance-top:0;mso-wrap-distance-right:9pt;mso-wrap-distance-bottom:0;mso-position-horizontal:absolute;mso-position-horizontal-relative:text;mso-position-vertical:absolute;mso-position-vertical-relative:text;mso-width-percent:0;mso-height-percent:0;mso-width-relative:margin;mso-height-relative:margin" o:gfxdata="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" strokecolor="#4472c4 [3204]" strokeweight=".5pt">
+                <v:stroke endarrow="block" joinstyle="miter"/>
+              </v:shape>
+            </w:pict>
+          </mc:Fallback>
+        </mc:AlternateContent>
+      </w:r>
+      <w:r>
+        <w:rPr>
+          <w:noProof/>
+        </w:rPr>
+        <mc:AlternateContent>
+          <mc:Choice Requires="wps">
+            <w:drawing>
+              <wp:anchor distT="0" distB="0" distL="114300" distR="114300" simplePos="0" relativeHeight="251659264" behindDoc="0" locked="0" layoutInCell="1" allowOverlap="1" wp14:anchorId="7B89E559" wp14:editId="0062D6B7">
+                <wp:simplePos x="0" y="0"/>
+                <wp:positionH relativeFrom="column">
+                  <wp:posOffset>223284</wp:posOffset>
+                </wp:positionH>
+                <wp:positionV relativeFrom="paragraph">
+                  <wp:posOffset>141561</wp:posOffset>
+                </wp:positionV>
+                <wp:extent cx="4657060" cy="1084521"/>
+                <wp:effectExtent l="0" t="0" r="10795" b="20955"/>
+                <wp:wrapNone/>
+                <wp:docPr id="4" name="Rectangle 4"/>
+                <wp:cNvGraphicFramePr/>
+                <a:graphic xmlns:a="http://schemas.openxmlformats.org/drawingml/2006/main">
+                  <a:graphicData uri="http://schemas.microsoft.com/office/word/2010/wordprocessingShape">
+                    <wps:wsp>
+                      <wps:cNvSpPr/>
+                      <wps:spPr>
+                        <a:xfrm>
+                          <a:off x="0" y="0"/>
+                          <a:ext cx="4657060" cy="1084521"/>
+                        </a:xfrm>
+                        <a:prstGeom prst="rect">
+                          <a:avLst/>
+                        </a:prstGeom>
+                        <a:noFill/>
+                        <a:ln w="9525" cap="flat" cmpd="sng" algn="ctr">
+                          <a:solidFill>
+                            <a:schemeClr val="accent4"/>
+                          </a:solidFill>
+                          <a:prstDash val="solid"/>
+                          <a:round/>
+                          <a:headEnd type="none" w="med" len="med"/>
+                          <a:tailEnd type="none" w="med" len="med"/>
+                        </a:ln>
+                      </wps:spPr>
+                      <wps:style>
+                        <a:lnRef idx="0">
+                          <a:scrgbClr r="0" g="0" b="0"/>
+                        </a:lnRef>
+                        <a:fillRef idx="0">
+                          <a:scrgbClr r="0" g="0" b="0"/>
+                        </a:fillRef>
+                        <a:effectRef idx="0">
+                          <a:scrgbClr r="0" g="0" b="0"/>
+                        </a:effectRef>
+                        <a:fontRef idx="minor">
+                          <a:schemeClr val="accent4"/>
+                        </a:fontRef>
+                      </wps:style>
+                      <wps:bodyPr rot="0" spcFirstLastPara="0" vertOverflow="overflow" horzOverflow="overflow" vert="horz" wrap="square" lIns="91440" tIns="45720" rIns="91440" bIns="45720" numCol="1" spcCol="0" rtlCol="0" fromWordArt="0" anchor="ctr" anchorCtr="0" forceAA="0" compatLnSpc="1">
+                        <a:prstTxWarp prst="textNoShape">
+                          <a:avLst/>
+                        </a:prstTxWarp>
+                        <a:noAutofit/>
+                      </wps:bodyPr>
+                    </wps:wsp>
+                  </a:graphicData>
+                </a:graphic>
+              </wp:anchor>
+            </w:drawing>
+          </mc:Choice>
+          <mc:Fallback>
+            <w:pict>
+              <v:rect w14:anchorId="1323CB7A" id="Rectangle 4" o:spid="_x0000_s1026" style="position:absolute;margin-left:17.6pt;margin-top:11.15pt;width:366.7pt;height:85.4pt;z-index:251659264;visibility:visible;mso-wrap-style:square;mso-wrap-distance-left:9pt;mso-wrap-distance-top:0;mso-wrap-distance-right:9pt;mso-wrap-distance-bottom:0;mso-position-horizontal:absolute;mso-position-horizontal-relative:text;mso-position-vertical:absolute;mso-position-vertical-relative:text;v-text-anchor:middle" o:gfxdata="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" filled="f" strokecolor="#ffc000 [3207]">
+                <v:stroke joinstyle="round"/>
+              </v:rect>
+            </w:pict>
+          </mc:Fallback>
+        </mc:AlternateContent>
+      </w:r>
+      <w:r>
+        <w:rPr>
+          <w:noProof/>
+        </w:rPr>
         <w:drawing>
           <wp:inline distT="0" distB="0" distL="0" distR="0" wp14:anchorId="7E31999C" wp14:editId="4FDEE64A">
             <wp:extent cx="5068007" cy="1324160"/>
@@ -247,6 +611,93 @@
     <w:p/>
     <w:p>
       <w:r>
+        <w:rPr>
+          <w:noProof/>
+        </w:rPr>
+        <mc:AlternateContent>
+          <mc:Choice Requires="wps">
+            <w:drawing>
+              <wp:anchor distT="0" distB="0" distL="114300" distR="114300" simplePos="0" relativeHeight="251661312" behindDoc="0" locked="0" layoutInCell="1" allowOverlap="1" wp14:anchorId="0C1F08B2" wp14:editId="41387688">
+                <wp:simplePos x="0" y="0"/>
+                <wp:positionH relativeFrom="column">
+                  <wp:posOffset>308300</wp:posOffset>
+                </wp:positionH>
+                <wp:positionV relativeFrom="paragraph">
+                  <wp:posOffset>800071</wp:posOffset>
+                </wp:positionV>
+                <wp:extent cx="4253024" cy="1350335"/>
+                <wp:effectExtent l="0" t="0" r="14605" b="21590"/>
+                <wp:wrapNone/>
+                <wp:docPr id="6" name="Rectangle 6"/>
+                <wp:cNvGraphicFramePr/>
+                <a:graphic xmlns:a="http://schemas.openxmlformats.org/drawingml/2006/main">
+                  <a:graphicData uri="http://schemas.microsoft.com/office/word/2010/wordprocessingShape">
+                    <wps:wsp>
+                      <wps:cNvSpPr/>
+                      <wps:spPr>
+                        <a:xfrm>
+                          <a:off x="0" y="0"/>
+                          <a:ext cx="4253024" cy="1350335"/>
+                        </a:xfrm>
+                        <a:prstGeom prst="rect">
+                          <a:avLst/>
+                        </a:prstGeom>
+                        <a:noFill/>
+                        <a:ln w="9525" cap="flat" cmpd="sng" algn="ctr">
+                          <a:solidFill>
+                            <a:schemeClr val="accent4"/>
+                          </a:solidFill>
+                          <a:prstDash val="solid"/>
+                          <a:round/>
+                          <a:headEnd type="none" w="med" len="med"/>
+                          <a:tailEnd type="none" w="med" len="med"/>
+                        </a:ln>
+                      </wps:spPr>
+                      <wps:style>
+                        <a:lnRef idx="0">
+                          <a:scrgbClr r="0" g="0" b="0"/>
+                        </a:lnRef>
+                        <a:fillRef idx="0">
+                          <a:scrgbClr r="0" g="0" b="0"/>
+                        </a:fillRef>
+                        <a:effectRef idx="0">
+                          <a:scrgbClr r="0" g="0" b="0"/>
+                        </a:effectRef>
+                        <a:fontRef idx="minor">
+                          <a:schemeClr val="accent4"/>
+                        </a:fontRef>
+                      </wps:style>
+                      <wps:bodyPr rot="0" spcFirstLastPara="0" vertOverflow="overflow" horzOverflow="overflow" vert="horz" wrap="square" lIns="91440" tIns="45720" rIns="91440" bIns="45720" numCol="1" spcCol="0" rtlCol="0" fromWordArt="0" anchor="ctr" anchorCtr="0" forceAA="0" compatLnSpc="1">
+                        <a:prstTxWarp prst="textNoShape">
+                          <a:avLst/>
+                        </a:prstTxWarp>
+                        <a:noAutofit/>
+                      </wps:bodyPr>
+                    </wps:wsp>
+                  </a:graphicData>
+                </a:graphic>
+                <wp14:sizeRelH relativeFrom="margin">
+                  <wp14:pctWidth>0</wp14:pctWidth>
+                </wp14:sizeRelH>
+                <wp14:sizeRelV relativeFrom="margin">
+                  <wp14:pctHeight>0</wp14:pctHeight>
+                </wp14:sizeRelV>
+              </wp:anchor>
+            </w:drawing>
+          </mc:Choice>
+          <mc:Fallback>
+            <w:pict>
+              <v:rect w14:anchorId="65666D49" id="Rectangle 6" o:spid="_x0000_s1026" style="position:absolute;margin-left:24.3pt;margin-top:63pt;width:334.9pt;height:106.35pt;z-index:251661312;visibility:visible;mso-wrap-style:square;mso-width-percent:0;mso-height-percent:0;mso-wrap-distance-left:9pt;mso-wrap-distance-top:0;mso-wrap-distance-right:9pt;mso-wrap-distance-bottom:0;mso-position-horizontal:absolute;mso-position-horizontal-relative:text;mso-position-vertical:absolute;mso-position-vertical-relative:text;mso-width-percent:0;mso-height-percent:0;mso-width-relative:margin;mso-height-relative:margin;v-text-anchor:middle" o:gfxdata="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" filled="f" strokecolor="#ffc000 [3207]">
+                <v:stroke joinstyle="round"/>
+              </v:rect>
+            </w:pict>
+          </mc:Fallback>
+        </mc:AlternateContent>
+      </w:r>
+      <w:r>
+        <w:rPr>
+          <w:noProof/>
+        </w:rPr>
         <w:drawing>
           <wp:inline distT="0" distB="0" distL="0" distR="0" wp14:anchorId="3B5C6D47" wp14:editId="63D912A9">
             <wp:extent cx="5163271" cy="2124371"/>
@@ -284,26 +735,121 @@
         </w:drawing>
       </w:r>
     </w:p>
-    <w:p/>
-    <w:p/>
-    <w:p>
-      <w:pPr>
-        <w:tabs>
-          <w:tab w:val="left" w:pos="954"/>
-        </w:tabs>
-      </w:pPr>
-      <w:r>
-        <w:tab/>
+    <w:p>
+      <w:pPr>
+        <w:pStyle w:val="Heading2"/>
+      </w:pPr>
+      <w:r>
+        <w:t>Giao diện của vì sao chọn chúng tôi</w:t>
+      </w:r>
+    </w:p>
+    <w:p>
+      <w:r>
+        <w:t xml:space="preserve">Chỉnh sửa lại thành </w:t>
+      </w:r>
+      <w:r>
+        <w:t>hai</w:t>
+      </w:r>
+      <w:r>
+        <w:t xml:space="preserve"> cột</w:t>
+      </w:r>
+    </w:p>
+    <w:p>
+      <w:r>
+        <w:lastRenderedPageBreak/>
+        <w:drawing>
+          <wp:inline distT="0" distB="0" distL="0" distR="0" wp14:anchorId="0F44FAD0" wp14:editId="6456BD1A">
+            <wp:extent cx="5220429" cy="4334480"/>
+            <wp:effectExtent l="0" t="0" r="0" b="9525"/>
+            <wp:docPr id="3" name="Picture 3"/>
+            <wp:cNvGraphicFramePr>
+              <a:graphicFrameLocks xmlns:a="http://schemas.openxmlformats.org/drawingml/2006/main" noChangeAspect="1"/>
+            </wp:cNvGraphicFramePr>
+            <a:graphic xmlns:a="http://schemas.openxmlformats.org/drawingml/2006/main">
+              <a:graphicData uri="http://schemas.openxmlformats.org/drawingml/2006/picture">
+                <pic:pic xmlns:pic="http://schemas.openxmlformats.org/drawingml/2006/picture">
+                  <pic:nvPicPr>
+                    <pic:cNvPr id="1" name=""/>
+                    <pic:cNvPicPr/>
+                  </pic:nvPicPr>
+                  <pic:blipFill>
+                    <a:blip r:embed="rId9"/>
+                    <a:stretch>
+                      <a:fillRect/>
+                    </a:stretch>
+                  </pic:blipFill>
+                  <pic:spPr>
+                    <a:xfrm>
+                      <a:off x="0" y="0"/>
+                      <a:ext cx="5220429" cy="4334480"/>
+                    </a:xfrm>
+                    <a:prstGeom prst="rect">
+                      <a:avLst/>
+                    </a:prstGeom>
+                  </pic:spPr>
+                </pic:pic>
+              </a:graphicData>
+            </a:graphic>
+          </wp:inline>
+        </w:drawing>
+      </w:r>
+    </w:p>
+    <w:p>
+      <w:pPr>
+        <w:pStyle w:val="Heading2"/>
+      </w:pPr>
+      <w:r>
+        <w:lastRenderedPageBreak/>
+        <w:t>Giao diện sản phẩm mobile</w:t>
+      </w:r>
+    </w:p>
+    <w:p>
+      <w:r>
+        <w:t>Chỉnh sửa giao diện sản phẩm lại thành hai cột</w:t>
       </w:r>
       <w:r>
         <w:br w:type="textWrapping" w:clear="all"/>
       </w:r>
       <w:r>
-        <w:br w:type="textWrapping" w:clear="all"/>
+        <w:drawing>
+          <wp:inline distT="0" distB="0" distL="0" distR="0" wp14:anchorId="54B51137" wp14:editId="4162469E">
+            <wp:extent cx="3762900" cy="4896533"/>
+            <wp:effectExtent l="0" t="0" r="9525" b="0"/>
+            <wp:docPr id="7" name="Picture 7"/>
+            <wp:cNvGraphicFramePr>
+              <a:graphicFrameLocks xmlns:a="http://schemas.openxmlformats.org/drawingml/2006/main" noChangeAspect="1"/>
+            </wp:cNvGraphicFramePr>
+            <a:graphic xmlns:a="http://schemas.openxmlformats.org/drawingml/2006/main">
+              <a:graphicData uri="http://schemas.openxmlformats.org/drawingml/2006/picture">
+                <pic:pic xmlns:pic="http://schemas.openxmlformats.org/drawingml/2006/picture">
+                  <pic:nvPicPr>
+                    <pic:cNvPr id="1" name=""/>
+                    <pic:cNvPicPr/>
+                  </pic:nvPicPr>
+                  <pic:blipFill>
+                    <a:blip r:embed="rId10"/>
+                    <a:stretch>
+                      <a:fillRect/>
+                    </a:stretch>
+                  </pic:blipFill>
+                  <pic:spPr>
+                    <a:xfrm>
+                      <a:off x="0" y="0"/>
+                      <a:ext cx="3762900" cy="4896533"/>
+                    </a:xfrm>
+                    <a:prstGeom prst="rect">
+                      <a:avLst/>
+                    </a:prstGeom>
+                  </pic:spPr>
+                </pic:pic>
+              </a:graphicData>
+            </a:graphic>
+          </wp:inline>
+        </w:drawing>
       </w:r>
     </w:p>
     <w:sectPr>
-      <w:headerReference w:type="default" r:id="rId9"/>
+      <w:headerReference w:type="default" r:id="rId11"/>
       <w:pgSz w:w="11906" w:h="16838"/>
       <w:pgMar w:top="1440" w:right="1440" w:bottom="1440" w:left="1440" w:header="708" w:footer="708" w:gutter="0"/>
       <w:cols w:space="708"/>
@@ -369,12 +915,14 @@
     <w:pPr>
       <w:pStyle w:val="Header"/>
     </w:pPr>
+    <w:proofErr w:type="spellStart"/>
     <w:r>
       <w:rPr>
         <w:lang w:val="en-US"/>
       </w:rPr>
       <w:t>Báo</w:t>
     </w:r>
+    <w:proofErr w:type="spellEnd"/>
     <w:r>
       <w:t xml:space="preserve"> cáo thực tập buổi 10 - 08/07/2024</w:t>
     </w:r>

</xml_diff>